<commit_message>
some change in uml
</commit_message>
<xml_diff>
--- a/spécifications-fonctionnelles.docx
+++ b/spécifications-fonctionnelles.docx
@@ -48,10 +48,11 @@
           <w:szCs w:val="26"/>
           <w:u w:val="single"/>
         </w:rPr>
-        <w:t xml:space="preserve">Dans un premier </w:t>
-      </w:r>
-      <w:proofErr w:type="gramStart"/>
-      <w:r>
+        <w:t>Dans un premier temps:</w:t>
+      </w:r>
+    </w:p>
+    <w:p>
+      <w:pPr>
         <w:rPr>
           <w:b/>
           <w:i/>
@@ -59,10 +60,519 @@
           <w:szCs w:val="26"/>
           <w:u w:val="single"/>
         </w:rPr>
-        <w:t>temps:</w:t>
-      </w:r>
-      <w:proofErr w:type="gramEnd"/>
+      </w:pPr>
     </w:p>
+    <w:p>
+      <w:pPr>
+        <w:numPr>
+          <w:ilvl w:val="0"/>
+          <w:numId w:val="1"/>
+        </w:numPr>
+        <w:rPr>
+          <w:b/>
+        </w:rPr>
+      </w:pPr>
+      <w:r>
+        <w:rPr>
+          <w:b/>
+        </w:rPr>
+        <w:t xml:space="preserve">En tant que libraire, l’appli doit permettre </w:t>
+      </w:r>
+      <w:r>
+        <w:rPr>
+          <w:b/>
+        </w:rPr>
+        <w:t>la :</w:t>
+      </w:r>
+    </w:p>
+    <w:p>
+      <w:pPr>
+        <w:numPr>
+          <w:ilvl w:val="0"/>
+          <w:numId w:val="2"/>
+        </w:numPr>
+      </w:pPr>
+      <w:r>
+        <w:t xml:space="preserve">Possibilité de </w:t>
+      </w:r>
+      <w:r>
+        <w:rPr>
+          <w:b/>
+        </w:rPr>
+        <w:t xml:space="preserve">créer </w:t>
+      </w:r>
+      <w:r>
+        <w:t xml:space="preserve">dans une base de </w:t>
+      </w:r>
+      <w:r>
+        <w:t>données</w:t>
+      </w:r>
+      <w:r>
+        <w:t xml:space="preserve"> une </w:t>
+      </w:r>
+      <w:r>
+        <w:rPr>
+          <w:b/>
+        </w:rPr>
+        <w:t>THEMEMATQIE</w:t>
+      </w:r>
+      <w:r>
+        <w:rPr>
+          <w:b/>
+        </w:rPr>
+        <w:t xml:space="preserve"> </w:t>
+      </w:r>
+      <w:r>
+        <w:t>(table) de livre</w:t>
+      </w:r>
+      <w:r>
+        <w:t>s</w:t>
+      </w:r>
+      <w:r>
+        <w:t xml:space="preserve"> avec le </w:t>
+      </w:r>
+      <w:r>
+        <w:rPr>
+          <w:b/>
+          <w:bCs/>
+        </w:rPr>
+        <w:t>nom</w:t>
+      </w:r>
+      <w:r>
+        <w:t xml:space="preserve"> de </w:t>
+      </w:r>
+      <w:r>
+        <w:rPr>
+          <w:b/>
+        </w:rPr>
+        <w:t>thématique</w:t>
+      </w:r>
+      <w:r>
+        <w:rPr>
+          <w:b/>
+        </w:rPr>
+        <w:t xml:space="preserve"> </w:t>
+      </w:r>
+    </w:p>
+    <w:p>
+      <w:pPr>
+        <w:numPr>
+          <w:ilvl w:val="0"/>
+          <w:numId w:val="2"/>
+        </w:numPr>
+      </w:pPr>
+      <w:r>
+        <w:t xml:space="preserve">Possibilité de </w:t>
+      </w:r>
+      <w:r>
+        <w:rPr>
+          <w:b/>
+        </w:rPr>
+        <w:t xml:space="preserve">créer </w:t>
+      </w:r>
+      <w:r>
+        <w:t xml:space="preserve">un </w:t>
+      </w:r>
+      <w:r>
+        <w:rPr>
+          <w:b/>
+        </w:rPr>
+        <w:t xml:space="preserve">LIVRE </w:t>
+      </w:r>
+      <w:r>
+        <w:t xml:space="preserve">avec son </w:t>
+      </w:r>
+      <w:r>
+        <w:rPr>
+          <w:b/>
+        </w:rPr>
+        <w:t>titre</w:t>
+      </w:r>
+      <w:r>
+        <w:t xml:space="preserve">, son </w:t>
+      </w:r>
+      <w:r>
+        <w:rPr>
+          <w:b/>
+        </w:rPr>
+        <w:t>auteur</w:t>
+      </w:r>
+      <w:r>
+        <w:t xml:space="preserve">, son </w:t>
+      </w:r>
+      <w:r>
+        <w:rPr>
+          <w:b/>
+        </w:rPr>
+        <w:t>éditeur</w:t>
+      </w:r>
+      <w:r>
+        <w:t xml:space="preserve">, sa </w:t>
+      </w:r>
+      <w:r>
+        <w:rPr>
+          <w:b/>
+        </w:rPr>
+        <w:t>description</w:t>
+      </w:r>
+      <w:r>
+        <w:t xml:space="preserve">, son </w:t>
+      </w:r>
+      <w:r>
+        <w:rPr>
+          <w:b/>
+        </w:rPr>
+        <w:t>prix,</w:t>
+      </w:r>
+      <w:r>
+        <w:t xml:space="preserve"> la </w:t>
+      </w:r>
+      <w:r>
+        <w:rPr>
+          <w:b/>
+        </w:rPr>
+        <w:t xml:space="preserve">quantité </w:t>
+      </w:r>
+      <w:r>
+        <w:t xml:space="preserve">en stock et sa </w:t>
+      </w:r>
+      <w:r>
+        <w:rPr>
+          <w:b/>
+        </w:rPr>
+        <w:t>thématique</w:t>
+      </w:r>
+    </w:p>
+    <w:p>
+      <w:pPr>
+        <w:numPr>
+          <w:ilvl w:val="0"/>
+          <w:numId w:val="2"/>
+        </w:numPr>
+      </w:pPr>
+      <w:r>
+        <w:t xml:space="preserve">Possibilité de </w:t>
+      </w:r>
+      <w:r>
+        <w:rPr>
+          <w:b/>
+        </w:rPr>
+        <w:t xml:space="preserve">créer </w:t>
+      </w:r>
+      <w:r>
+        <w:t>des</w:t>
+      </w:r>
+      <w:r>
+        <w:rPr>
+          <w:b/>
+        </w:rPr>
+        <w:t xml:space="preserve"> </w:t>
+      </w:r>
+      <w:r>
+        <w:rPr>
+          <w:b/>
+        </w:rPr>
+        <w:t>CLIENT</w:t>
+      </w:r>
+      <w:r>
+        <w:t xml:space="preserve"> (</w:t>
+      </w:r>
+      <w:r>
+        <w:t xml:space="preserve">utilisateur) avec son </w:t>
+      </w:r>
+      <w:r>
+        <w:rPr>
+          <w:b/>
+        </w:rPr>
+        <w:t>nom</w:t>
+      </w:r>
+      <w:r>
+        <w:t xml:space="preserve">, son </w:t>
+      </w:r>
+      <w:r>
+        <w:rPr>
+          <w:b/>
+        </w:rPr>
+        <w:t>email</w:t>
+      </w:r>
+      <w:r>
+        <w:t xml:space="preserve">, son </w:t>
+      </w:r>
+      <w:r>
+        <w:rPr>
+          <w:b/>
+        </w:rPr>
+        <w:t xml:space="preserve">téléphone </w:t>
+      </w:r>
+      <w:r>
+        <w:t xml:space="preserve">et son </w:t>
+      </w:r>
+      <w:r>
+        <w:rPr>
+          <w:b/>
+        </w:rPr>
+        <w:t xml:space="preserve">adresse </w:t>
+      </w:r>
+    </w:p>
+    <w:p>
+      <w:pPr>
+        <w:rPr>
+          <w:b/>
+        </w:rPr>
+      </w:pPr>
+    </w:p>
+    <w:p>
+      <w:pPr>
+        <w:numPr>
+          <w:ilvl w:val="0"/>
+          <w:numId w:val="1"/>
+        </w:numPr>
+        <w:rPr>
+          <w:b/>
+        </w:rPr>
+      </w:pPr>
+      <w:r>
+        <w:rPr>
+          <w:b/>
+        </w:rPr>
+        <w:t>En tant que utilisateur, l’appli doit permettre la:</w:t>
+      </w:r>
+    </w:p>
+    <w:p>
+      <w:pPr>
+        <w:numPr>
+          <w:ilvl w:val="0"/>
+          <w:numId w:val="3"/>
+        </w:numPr>
+      </w:pPr>
+      <w:r>
+        <w:t xml:space="preserve">Possibilité de </w:t>
+      </w:r>
+      <w:r>
+        <w:rPr>
+          <w:b/>
+        </w:rPr>
+        <w:t xml:space="preserve">visualiser </w:t>
+      </w:r>
+      <w:r>
+        <w:t xml:space="preserve">l’ensemble des </w:t>
+      </w:r>
+      <w:r>
+        <w:rPr>
+          <w:b/>
+        </w:rPr>
+        <w:t xml:space="preserve">livres classés </w:t>
+      </w:r>
+      <w:r>
+        <w:t xml:space="preserve">ou </w:t>
+      </w:r>
+      <w:r>
+        <w:rPr>
+          <w:b/>
+        </w:rPr>
+        <w:t>pas</w:t>
+      </w:r>
+      <w:r>
+        <w:t xml:space="preserve"> par </w:t>
+      </w:r>
+      <w:r>
+        <w:rPr>
+          <w:b/>
+        </w:rPr>
+        <w:t>thématique</w:t>
+      </w:r>
+    </w:p>
+    <w:p>
+      <w:pPr>
+        <w:numPr>
+          <w:ilvl w:val="0"/>
+          <w:numId w:val="3"/>
+        </w:numPr>
+      </w:pPr>
+      <w:r>
+        <w:t>Possibilité qu’à tout instant</w:t>
+      </w:r>
+      <w:r>
+        <w:rPr>
+          <w:b/>
+        </w:rPr>
+        <w:t xml:space="preserve"> l'utilisateur </w:t>
+      </w:r>
+      <w:r>
+        <w:t xml:space="preserve">peut </w:t>
+      </w:r>
+    </w:p>
+    <w:p>
+      <w:pPr>
+        <w:ind w:left="2160"/>
+      </w:pPr>
+      <w:r>
+        <w:t xml:space="preserve">- </w:t>
+      </w:r>
+      <w:r>
+        <w:rPr>
+          <w:b/>
+        </w:rPr>
+        <w:t xml:space="preserve">ajouter </w:t>
+      </w:r>
+      <w:r>
+        <w:t xml:space="preserve">des </w:t>
+      </w:r>
+      <w:r>
+        <w:rPr>
+          <w:b/>
+        </w:rPr>
+        <w:t xml:space="preserve">livres </w:t>
+      </w:r>
+      <w:r>
+        <w:t xml:space="preserve">à un </w:t>
+      </w:r>
+      <w:r>
+        <w:rPr>
+          <w:b/>
+        </w:rPr>
+        <w:t xml:space="preserve">panier </w:t>
+      </w:r>
+      <w:r>
+        <w:t xml:space="preserve"> </w:t>
+      </w:r>
+    </w:p>
+    <w:p>
+      <w:pPr>
+        <w:ind w:left="2160"/>
+        <w:rPr>
+          <w:b/>
+        </w:rPr>
+      </w:pPr>
+      <w:r>
+        <w:t xml:space="preserve">- </w:t>
+      </w:r>
+      <w:r>
+        <w:rPr>
+          <w:b/>
+        </w:rPr>
+        <w:t xml:space="preserve">supprimer </w:t>
+      </w:r>
+      <w:r>
+        <w:t xml:space="preserve">un </w:t>
+      </w:r>
+      <w:r>
+        <w:rPr>
+          <w:b/>
+        </w:rPr>
+        <w:t xml:space="preserve">livre </w:t>
+      </w:r>
+      <w:r>
+        <w:t xml:space="preserve">ou </w:t>
+      </w:r>
+      <w:r>
+        <w:rPr>
+          <w:b/>
+        </w:rPr>
+        <w:t>des livres</w:t>
+      </w:r>
+      <w:r>
+        <w:t xml:space="preserve"> dans le </w:t>
+      </w:r>
+      <w:r>
+        <w:rPr>
+          <w:b/>
+        </w:rPr>
+        <w:t>panier</w:t>
+      </w:r>
+    </w:p>
+    <w:p>
+      <w:pPr>
+        <w:ind w:left="2160"/>
+        <w:rPr>
+          <w:b/>
+        </w:rPr>
+      </w:pPr>
+      <w:r>
+        <w:t xml:space="preserve">- </w:t>
+      </w:r>
+      <w:r>
+        <w:rPr>
+          <w:b/>
+        </w:rPr>
+        <w:t xml:space="preserve">afficher </w:t>
+      </w:r>
+      <w:r>
+        <w:t xml:space="preserve">le contenu du </w:t>
+      </w:r>
+      <w:r>
+        <w:rPr>
+          <w:b/>
+        </w:rPr>
+        <w:t>panier</w:t>
+      </w:r>
+    </w:p>
+    <w:p>
+      <w:pPr>
+        <w:numPr>
+          <w:ilvl w:val="0"/>
+          <w:numId w:val="3"/>
+        </w:numPr>
+      </w:pPr>
+      <w:r>
+        <w:t xml:space="preserve">Possible qu'une fois le contenu du panier est </w:t>
+      </w:r>
+      <w:r>
+        <w:rPr>
+          <w:b/>
+        </w:rPr>
+        <w:t>affiché</w:t>
+      </w:r>
+      <w:r>
+        <w:t xml:space="preserve">, </w:t>
+      </w:r>
+      <w:r>
+        <w:rPr>
+          <w:b/>
+        </w:rPr>
+        <w:t xml:space="preserve">l’utilisateur </w:t>
+      </w:r>
+      <w:r>
+        <w:t xml:space="preserve">peut </w:t>
+      </w:r>
+      <w:r>
+        <w:rPr>
+          <w:b/>
+        </w:rPr>
+        <w:t xml:space="preserve">passer commande </w:t>
+      </w:r>
+      <w:r>
+        <w:t xml:space="preserve">s’il est </w:t>
+      </w:r>
+      <w:r>
+        <w:rPr>
+          <w:b/>
+        </w:rPr>
+        <w:t xml:space="preserve">enregistré </w:t>
+      </w:r>
+      <w:r>
+        <w:t xml:space="preserve">sinon </w:t>
+      </w:r>
+      <w:r>
+        <w:rPr>
+          <w:b/>
+        </w:rPr>
+        <w:t xml:space="preserve">s'enregistrer </w:t>
+      </w:r>
+      <w:r>
+        <w:t xml:space="preserve">avant de </w:t>
+      </w:r>
+      <w:r>
+        <w:rPr>
+          <w:b/>
+        </w:rPr>
+        <w:t>passer commande</w:t>
+      </w:r>
+      <w:r>
+        <w:t xml:space="preserve">   </w:t>
+      </w:r>
+    </w:p>
+    <w:p/>
     <w:p>
       <w:pPr>
         <w:rPr>
@@ -73,6 +583,27 @@
           <w:u w:val="single"/>
         </w:rPr>
       </w:pPr>
+      <w:r>
+        <w:rPr>
+          <w:b/>
+          <w:i/>
+          <w:sz w:val="26"/>
+          <w:szCs w:val="26"/>
+          <w:u w:val="single"/>
+        </w:rPr>
+        <w:t>Dans un deuxième temps:</w:t>
+      </w:r>
+    </w:p>
+    <w:p>
+      <w:pPr>
+        <w:rPr>
+          <w:b/>
+          <w:i/>
+          <w:sz w:val="26"/>
+          <w:szCs w:val="26"/>
+          <w:u w:val="single"/>
+        </w:rPr>
+      </w:pPr>
     </w:p>
     <w:p>
       <w:pPr>
@@ -88,16 +619,8 @@
         <w:rPr>
           <w:b/>
         </w:rPr>
-        <w:t xml:space="preserve">En tant que libraire, l’appli doit permettre </w:t>
-      </w:r>
-      <w:proofErr w:type="gramStart"/>
-      <w:r>
-        <w:rPr>
-          <w:b/>
-        </w:rPr>
-        <w:t>la:</w:t>
-      </w:r>
-      <w:proofErr w:type="gramEnd"/>
+        <w:t>En tant que libraire, l’appli doit permettre la:</w:t>
+      </w:r>
     </w:p>
     <w:p>
       <w:pPr>
@@ -116,39 +639,52 @@
         <w:t xml:space="preserve">créer </w:t>
       </w:r>
       <w:r>
-        <w:t xml:space="preserve">dans une base de </w:t>
-      </w:r>
-      <w:proofErr w:type="gramStart"/>
-      <w:r>
-        <w:t>donné</w:t>
-      </w:r>
-      <w:proofErr w:type="gramEnd"/>
-      <w:r>
-        <w:t xml:space="preserve"> une </w:t>
-      </w:r>
-      <w:r>
-        <w:rPr>
-          <w:b/>
-        </w:rPr>
-        <w:t xml:space="preserve">CATÉGORIE </w:t>
-      </w:r>
-      <w:r>
-        <w:t xml:space="preserve">(table) de livre avec le nom de </w:t>
-      </w:r>
-      <w:r>
-        <w:rPr>
-          <w:b/>
-        </w:rPr>
-        <w:t xml:space="preserve">catégorie </w:t>
-      </w:r>
-      <w:r>
-        <w:t xml:space="preserve">et sa </w:t>
-      </w:r>
-      <w:r>
-        <w:rPr>
-          <w:b/>
-        </w:rPr>
-        <w:t>description</w:t>
+        <w:t xml:space="preserve">un nouveau </w:t>
+      </w:r>
+      <w:r>
+        <w:rPr>
+          <w:b/>
+        </w:rPr>
+        <w:t xml:space="preserve">LIVRE, supprimer </w:t>
+      </w:r>
+      <w:r>
+        <w:t xml:space="preserve">un </w:t>
+      </w:r>
+      <w:r>
+        <w:rPr>
+          <w:b/>
+        </w:rPr>
+        <w:t xml:space="preserve">LIVRE </w:t>
+      </w:r>
+      <w:r>
+        <w:t>et</w:t>
+      </w:r>
+      <w:r>
+        <w:rPr>
+          <w:b/>
+        </w:rPr>
+        <w:t xml:space="preserve"> mettre à jour </w:t>
+      </w:r>
+      <w:r>
+        <w:t xml:space="preserve">un </w:t>
+      </w:r>
+      <w:r>
+        <w:rPr>
+          <w:b/>
+        </w:rPr>
+        <w:t xml:space="preserve">LIVRE </w:t>
+      </w:r>
+      <w:r>
+        <w:t>dans la base de données (</w:t>
+      </w:r>
+      <w:r>
+        <w:rPr>
+          <w:b/>
+        </w:rPr>
+        <w:t>BD</w:t>
+      </w:r>
+      <w:r>
+        <w:t>)</w:t>
       </w:r>
     </w:p>
     <w:p>
@@ -159,105 +695,16 @@
         </w:numPr>
       </w:pPr>
       <w:r>
-        <w:t xml:space="preserve">Possibilité de </w:t>
-      </w:r>
-      <w:r>
-        <w:rPr>
-          <w:b/>
-        </w:rPr>
-        <w:t xml:space="preserve">créer </w:t>
-      </w:r>
-      <w:r>
-        <w:t xml:space="preserve">un </w:t>
-      </w:r>
-      <w:r>
-        <w:rPr>
-          <w:b/>
-        </w:rPr>
-        <w:t xml:space="preserve">LIVRE </w:t>
-      </w:r>
-      <w:r>
-        <w:t xml:space="preserve">avec son </w:t>
-      </w:r>
-      <w:r>
-        <w:rPr>
-          <w:b/>
-        </w:rPr>
-        <w:t>titre</w:t>
-      </w:r>
-      <w:r>
-        <w:t xml:space="preserve">, son </w:t>
-      </w:r>
-      <w:r>
-        <w:rPr>
-          <w:b/>
-        </w:rPr>
-        <w:t>auteur</w:t>
-      </w:r>
-      <w:r>
-        <w:t xml:space="preserve">, son </w:t>
-      </w:r>
-      <w:r>
-        <w:rPr>
-          <w:b/>
-        </w:rPr>
-        <w:t>éditeur</w:t>
-      </w:r>
-      <w:r>
-        <w:t xml:space="preserve">, sa </w:t>
-      </w:r>
-      <w:r>
-        <w:rPr>
-          <w:b/>
-        </w:rPr>
-        <w:t>description</w:t>
-      </w:r>
-      <w:r>
-        <w:t xml:space="preserve">, son </w:t>
-      </w:r>
-      <w:r>
-        <w:rPr>
-          <w:b/>
-        </w:rPr>
-        <w:t>prix,</w:t>
-      </w:r>
-      <w:r>
-        <w:t xml:space="preserve"> la </w:t>
-      </w:r>
-      <w:r>
-        <w:rPr>
-          <w:b/>
-        </w:rPr>
-        <w:t xml:space="preserve">quantité </w:t>
-      </w:r>
-      <w:r>
-        <w:t xml:space="preserve">en stock et sa </w:t>
-      </w:r>
-      <w:r>
-        <w:rPr>
-          <w:b/>
-        </w:rPr>
-        <w:t>catégorie</w:t>
-      </w:r>
-    </w:p>
-    <w:p>
-      <w:pPr>
-        <w:numPr>
-          <w:ilvl w:val="0"/>
-          <w:numId w:val="2"/>
-        </w:numPr>
-      </w:pPr>
-      <w:r>
-        <w:t xml:space="preserve">Possibilité de </w:t>
-      </w:r>
-      <w:r>
-        <w:rPr>
-          <w:b/>
-        </w:rPr>
-        <w:t xml:space="preserve">créer </w:t>
-      </w:r>
-      <w:r>
-        <w:t>des</w:t>
+        <w:t>Possibilité d'</w:t>
+      </w:r>
+      <w:r>
+        <w:rPr>
+          <w:b/>
+        </w:rPr>
+        <w:t>affiche</w:t>
+      </w:r>
+      <w:r>
+        <w:t>r</w:t>
       </w:r>
       <w:r>
         <w:rPr>
@@ -265,503 +712,6 @@
         </w:rPr>
         <w:t xml:space="preserve"> </w:t>
       </w:r>
-      <w:proofErr w:type="gramStart"/>
-      <w:r>
-        <w:rPr>
-          <w:b/>
-        </w:rPr>
-        <w:t>CLIENT</w:t>
-      </w:r>
-      <w:r>
-        <w:t>(</w:t>
-      </w:r>
-      <w:proofErr w:type="gramEnd"/>
-      <w:r>
-        <w:t xml:space="preserve">utilisateur) avec son </w:t>
-      </w:r>
-      <w:r>
-        <w:rPr>
-          <w:b/>
-        </w:rPr>
-        <w:t>nom</w:t>
-      </w:r>
-      <w:r>
-        <w:t xml:space="preserve">, son </w:t>
-      </w:r>
-      <w:r>
-        <w:rPr>
-          <w:b/>
-        </w:rPr>
-        <w:t>email</w:t>
-      </w:r>
-      <w:r>
-        <w:t xml:space="preserve">, son </w:t>
-      </w:r>
-      <w:r>
-        <w:rPr>
-          <w:b/>
-        </w:rPr>
-        <w:t xml:space="preserve">téléphone </w:t>
-      </w:r>
-      <w:r>
-        <w:t xml:space="preserve">et son </w:t>
-      </w:r>
-      <w:r>
-        <w:rPr>
-          <w:b/>
-        </w:rPr>
-        <w:t xml:space="preserve">adresse </w:t>
-      </w:r>
-    </w:p>
-    <w:p>
-      <w:pPr>
-        <w:rPr>
-          <w:b/>
-        </w:rPr>
-      </w:pPr>
-    </w:p>
-    <w:p>
-      <w:pPr>
-        <w:numPr>
-          <w:ilvl w:val="0"/>
-          <w:numId w:val="1"/>
-        </w:numPr>
-        <w:rPr>
-          <w:b/>
-        </w:rPr>
-      </w:pPr>
-      <w:r>
-        <w:rPr>
-          <w:b/>
-        </w:rPr>
-        <w:t>En tant que utilisateur, l’appli doit permett</w:t>
-      </w:r>
-      <w:r>
-        <w:rPr>
-          <w:b/>
-        </w:rPr>
-        <w:t xml:space="preserve">re </w:t>
-      </w:r>
-      <w:proofErr w:type="gramStart"/>
-      <w:r>
-        <w:rPr>
-          <w:b/>
-        </w:rPr>
-        <w:t>la:</w:t>
-      </w:r>
-      <w:proofErr w:type="gramEnd"/>
-    </w:p>
-    <w:p>
-      <w:pPr>
-        <w:numPr>
-          <w:ilvl w:val="0"/>
-          <w:numId w:val="3"/>
-        </w:numPr>
-      </w:pPr>
-      <w:r>
-        <w:t xml:space="preserve">Possibilité de </w:t>
-      </w:r>
-      <w:r>
-        <w:rPr>
-          <w:b/>
-        </w:rPr>
-        <w:t xml:space="preserve">visualiser </w:t>
-      </w:r>
-      <w:r>
-        <w:t xml:space="preserve">l’ensemble des </w:t>
-      </w:r>
-      <w:r>
-        <w:rPr>
-          <w:b/>
-        </w:rPr>
-        <w:t xml:space="preserve">livres classés </w:t>
-      </w:r>
-      <w:r>
-        <w:t xml:space="preserve">ou </w:t>
-      </w:r>
-      <w:r>
-        <w:rPr>
-          <w:b/>
-        </w:rPr>
-        <w:t>pas</w:t>
-      </w:r>
-      <w:r>
-        <w:t xml:space="preserve"> par </w:t>
-      </w:r>
-      <w:r>
-        <w:rPr>
-          <w:b/>
-        </w:rPr>
-        <w:t>catégorie</w:t>
-      </w:r>
-    </w:p>
-    <w:p>
-      <w:pPr>
-        <w:numPr>
-          <w:ilvl w:val="0"/>
-          <w:numId w:val="3"/>
-        </w:numPr>
-      </w:pPr>
-      <w:r>
-        <w:t>Possibilité qu’à tout instant</w:t>
-      </w:r>
-      <w:r>
-        <w:rPr>
-          <w:b/>
-        </w:rPr>
-        <w:t xml:space="preserve"> l'utilisateur </w:t>
-      </w:r>
-      <w:r>
-        <w:t xml:space="preserve">peut </w:t>
-      </w:r>
-    </w:p>
-    <w:p>
-      <w:pPr>
-        <w:ind w:left="2160"/>
-      </w:pPr>
-      <w:r>
-        <w:t xml:space="preserve">- </w:t>
-      </w:r>
-      <w:r>
-        <w:rPr>
-          <w:b/>
-        </w:rPr>
-        <w:t xml:space="preserve">ajouter </w:t>
-      </w:r>
-      <w:r>
-        <w:t xml:space="preserve">des </w:t>
-      </w:r>
-      <w:r>
-        <w:rPr>
-          <w:b/>
-        </w:rPr>
-        <w:t xml:space="preserve">livres </w:t>
-      </w:r>
-      <w:r>
-        <w:t xml:space="preserve">à un </w:t>
-      </w:r>
-      <w:r>
-        <w:rPr>
-          <w:b/>
-        </w:rPr>
-        <w:t xml:space="preserve">panier </w:t>
-      </w:r>
-      <w:r>
-        <w:t xml:space="preserve"> </w:t>
-      </w:r>
-    </w:p>
-    <w:p>
-      <w:pPr>
-        <w:ind w:left="2160"/>
-        <w:rPr>
-          <w:b/>
-        </w:rPr>
-      </w:pPr>
-      <w:r>
-        <w:t xml:space="preserve">- </w:t>
-      </w:r>
-      <w:r>
-        <w:rPr>
-          <w:b/>
-        </w:rPr>
-        <w:t xml:space="preserve">supprimer </w:t>
-      </w:r>
-      <w:r>
-        <w:t xml:space="preserve">un </w:t>
-      </w:r>
-      <w:r>
-        <w:rPr>
-          <w:b/>
-        </w:rPr>
-        <w:t xml:space="preserve">livre </w:t>
-      </w:r>
-      <w:r>
-        <w:t xml:space="preserve">ou </w:t>
-      </w:r>
-      <w:r>
-        <w:rPr>
-          <w:b/>
-        </w:rPr>
-        <w:t>des livres</w:t>
-      </w:r>
-      <w:r>
-        <w:t xml:space="preserve"> dans le </w:t>
-      </w:r>
-      <w:r>
-        <w:rPr>
-          <w:b/>
-        </w:rPr>
-        <w:t>panier</w:t>
-      </w:r>
-    </w:p>
-    <w:p>
-      <w:pPr>
-        <w:ind w:left="2160"/>
-        <w:rPr>
-          <w:b/>
-        </w:rPr>
-      </w:pPr>
-      <w:r>
-        <w:t xml:space="preserve">- </w:t>
-      </w:r>
-      <w:r>
-        <w:rPr>
-          <w:b/>
-        </w:rPr>
-        <w:t xml:space="preserve">afficher </w:t>
-      </w:r>
-      <w:r>
-        <w:t xml:space="preserve">le contenu du </w:t>
-      </w:r>
-      <w:r>
-        <w:rPr>
-          <w:b/>
-        </w:rPr>
-        <w:t>panier</w:t>
-      </w:r>
-    </w:p>
-    <w:p>
-      <w:pPr>
-        <w:numPr>
-          <w:ilvl w:val="0"/>
-          <w:numId w:val="3"/>
-        </w:numPr>
-      </w:pPr>
-      <w:r>
-        <w:t xml:space="preserve">Possible qu'une fois le contenu du panier est </w:t>
-      </w:r>
-      <w:r>
-        <w:rPr>
-          <w:b/>
-        </w:rPr>
-        <w:t>affiché</w:t>
-      </w:r>
-      <w:r>
-        <w:t xml:space="preserve">, </w:t>
-      </w:r>
-      <w:r>
-        <w:rPr>
-          <w:b/>
-        </w:rPr>
-        <w:t xml:space="preserve">l’utilisateur </w:t>
-      </w:r>
-      <w:r>
-        <w:t xml:space="preserve">peut </w:t>
-      </w:r>
-      <w:r>
-        <w:rPr>
-          <w:b/>
-        </w:rPr>
-        <w:t xml:space="preserve">passer commande </w:t>
-      </w:r>
-      <w:r>
-        <w:t xml:space="preserve">s’il est </w:t>
-      </w:r>
-      <w:r>
-        <w:rPr>
-          <w:b/>
-        </w:rPr>
-        <w:t xml:space="preserve">enregistré </w:t>
-      </w:r>
-      <w:r>
-        <w:t xml:space="preserve">sinon </w:t>
-      </w:r>
-      <w:r>
-        <w:rPr>
-          <w:b/>
-        </w:rPr>
-        <w:t xml:space="preserve">s'enregistrer </w:t>
-      </w:r>
-      <w:r>
-        <w:t xml:space="preserve">avant de </w:t>
-      </w:r>
-      <w:r>
-        <w:rPr>
-          <w:b/>
-        </w:rPr>
-        <w:t>passer commande</w:t>
-      </w:r>
-      <w:r>
-        <w:t xml:space="preserve">   </w:t>
-      </w:r>
-    </w:p>
-    <w:p/>
-    <w:p>
-      <w:pPr>
-        <w:rPr>
-          <w:b/>
-          <w:i/>
-          <w:sz w:val="26"/>
-          <w:szCs w:val="26"/>
-          <w:u w:val="single"/>
-        </w:rPr>
-      </w:pPr>
-      <w:r>
-        <w:rPr>
-          <w:b/>
-          <w:i/>
-          <w:sz w:val="26"/>
-          <w:szCs w:val="26"/>
-          <w:u w:val="single"/>
-        </w:rPr>
-        <w:t xml:space="preserve">Dans un deuxième </w:t>
-      </w:r>
-      <w:proofErr w:type="gramStart"/>
-      <w:r>
-        <w:rPr>
-          <w:b/>
-          <w:i/>
-          <w:sz w:val="26"/>
-          <w:szCs w:val="26"/>
-          <w:u w:val="single"/>
-        </w:rPr>
-        <w:t>temps:</w:t>
-      </w:r>
-      <w:proofErr w:type="gramEnd"/>
-    </w:p>
-    <w:p>
-      <w:pPr>
-        <w:rPr>
-          <w:b/>
-          <w:i/>
-          <w:sz w:val="26"/>
-          <w:szCs w:val="26"/>
-          <w:u w:val="single"/>
-        </w:rPr>
-      </w:pPr>
-    </w:p>
-    <w:p>
-      <w:pPr>
-        <w:numPr>
-          <w:ilvl w:val="0"/>
-          <w:numId w:val="1"/>
-        </w:numPr>
-        <w:rPr>
-          <w:b/>
-        </w:rPr>
-      </w:pPr>
-      <w:r>
-        <w:rPr>
-          <w:b/>
-        </w:rPr>
-        <w:t xml:space="preserve">En tant que libraire, l’appli doit permettre </w:t>
-      </w:r>
-      <w:proofErr w:type="gramStart"/>
-      <w:r>
-        <w:rPr>
-          <w:b/>
-        </w:rPr>
-        <w:t>la:</w:t>
-      </w:r>
-      <w:proofErr w:type="gramEnd"/>
-    </w:p>
-    <w:p>
-      <w:pPr>
-        <w:numPr>
-          <w:ilvl w:val="0"/>
-          <w:numId w:val="2"/>
-        </w:numPr>
-      </w:pPr>
-      <w:r>
-        <w:t>Po</w:t>
-      </w:r>
-      <w:r>
-        <w:t xml:space="preserve">ssibilité de </w:t>
-      </w:r>
-      <w:r>
-        <w:rPr>
-          <w:b/>
-        </w:rPr>
-        <w:t xml:space="preserve">créer </w:t>
-      </w:r>
-      <w:r>
-        <w:t xml:space="preserve">un nouveau </w:t>
-      </w:r>
-      <w:r>
-        <w:rPr>
-          <w:b/>
-        </w:rPr>
-        <w:t xml:space="preserve">LIVRE, supprimer </w:t>
-      </w:r>
-      <w:r>
-        <w:t xml:space="preserve">un </w:t>
-      </w:r>
-      <w:r>
-        <w:rPr>
-          <w:b/>
-        </w:rPr>
-        <w:t xml:space="preserve">LIVRE </w:t>
-      </w:r>
-      <w:r>
-        <w:t>et</w:t>
-      </w:r>
-      <w:r>
-        <w:rPr>
-          <w:b/>
-        </w:rPr>
-        <w:t xml:space="preserve"> mettre à </w:t>
-      </w:r>
-      <w:proofErr w:type="gramStart"/>
-      <w:r>
-        <w:rPr>
-          <w:b/>
-        </w:rPr>
-        <w:t>jour</w:t>
-      </w:r>
-      <w:proofErr w:type="gramEnd"/>
-      <w:r>
-        <w:rPr>
-          <w:b/>
-        </w:rPr>
-        <w:t xml:space="preserve"> </w:t>
-      </w:r>
-      <w:r>
-        <w:t xml:space="preserve">un </w:t>
-      </w:r>
-      <w:r>
-        <w:rPr>
-          <w:b/>
-        </w:rPr>
-        <w:t xml:space="preserve">LIVRE </w:t>
-      </w:r>
-      <w:r>
-        <w:t>dans la base de données (</w:t>
-      </w:r>
-      <w:r>
-        <w:rPr>
-          <w:b/>
-        </w:rPr>
-        <w:t>BD</w:t>
-      </w:r>
-      <w:r>
-        <w:t>)</w:t>
-      </w:r>
-    </w:p>
-    <w:p>
-      <w:pPr>
-        <w:numPr>
-          <w:ilvl w:val="0"/>
-          <w:numId w:val="2"/>
-        </w:numPr>
-      </w:pPr>
-      <w:r>
-        <w:t>Possibilité d'</w:t>
-      </w:r>
-      <w:r>
-        <w:rPr>
-          <w:b/>
-        </w:rPr>
-        <w:t>affiche</w:t>
-      </w:r>
-      <w:r>
-        <w:t>r</w:t>
-      </w:r>
-      <w:r>
-        <w:rPr>
-          <w:b/>
-        </w:rPr>
-        <w:t xml:space="preserve"> </w:t>
-      </w:r>
       <w:r>
         <w:t>la liste des</w:t>
       </w:r>
@@ -808,10 +758,7 @@
         <w:t xml:space="preserve"> suppression </w:t>
       </w:r>
       <w:r>
-        <w:t xml:space="preserve">en cascade tout ce qui </w:t>
-      </w:r>
-      <w:r>
-        <w:t>est en lien avec le</w:t>
+        <w:t>en cascade tout ce qui est en lien avec le</w:t>
       </w:r>
       <w:r>
         <w:rPr>
@@ -820,13 +767,11 @@
         <w:t xml:space="preserve"> client supprimé </w:t>
       </w:r>
       <w:r>
-        <w:t xml:space="preserve">dans la base de </w:t>
-      </w:r>
-      <w:proofErr w:type="gramStart"/>
-      <w:r>
-        <w:t>donnée</w:t>
-      </w:r>
-      <w:proofErr w:type="gramEnd"/>
+        <w:t>dans la base de donnée</w:t>
+      </w:r>
+      <w:r>
+        <w:t>s</w:t>
+      </w:r>
     </w:p>
     <w:p/>
     <w:sectPr>

</xml_diff>